<commit_message>
Finished the notifications page. Created the Profile, login, signup, and edit-profile pages. Other small tweaks.
</commit_message>
<xml_diff>
--- a/db Layout.docx
+++ b/db Layout.docx
@@ -16,159 +16,195 @@
       <w:r>
         <w:t>So instead of having an admin-exclusive navbar or backend, have it just so that the navbar is different when you’re logged in, similar to how you did before. Now each user will get their own instanced version of the ‘management’ pages, and they can even function largely the same, just that they’ll be exclusive to THEIR art, and the comments made on their art. BUTTTTT you should also add a ‘Manage Comments’ Section for the USER’S comments, so that they can edit and delete their own comments now too from their management/profile page without having to go to the individual art posting to do so.</w:t>
       </w:r>
+    </w:p>
+    <w:p>
+      <w:pPr>
+        <w:pStyle w:val="ListParagraph"/>
+        <w:numPr>
+          <w:ilvl w:val="0"/>
+          <w:numId w:val="2"/>
+        </w:numPr>
+      </w:pPr>
+      <w:r>
+        <w:t xml:space="preserve">Table: </w:t>
+      </w:r>
+      <w:proofErr w:type="spellStart"/>
+      <w:r>
+        <w:t>BirdeyArt</w:t>
+      </w:r>
+      <w:proofErr w:type="spellEnd"/>
+    </w:p>
+    <w:p>
+      <w:pPr>
+        <w:pStyle w:val="ListParagraph"/>
+        <w:numPr>
+          <w:ilvl w:val="1"/>
+          <w:numId w:val="2"/>
+        </w:numPr>
+      </w:pPr>
+      <w:r>
+        <w:t>Users</w:t>
+      </w:r>
+    </w:p>
+    <w:p>
+      <w:pPr>
+        <w:pStyle w:val="ListParagraph"/>
+        <w:numPr>
+          <w:ilvl w:val="2"/>
+          <w:numId w:val="2"/>
+        </w:numPr>
+      </w:pPr>
+      <w:r>
+        <w:t>ID</w:t>
+      </w:r>
+    </w:p>
+    <w:p>
+      <w:pPr>
+        <w:pStyle w:val="ListParagraph"/>
+        <w:numPr>
+          <w:ilvl w:val="2"/>
+          <w:numId w:val="2"/>
+        </w:numPr>
+      </w:pPr>
+      <w:r>
+        <w:t>Username</w:t>
+      </w:r>
+    </w:p>
+    <w:p>
+      <w:pPr>
+        <w:pStyle w:val="ListParagraph"/>
+        <w:numPr>
+          <w:ilvl w:val="2"/>
+          <w:numId w:val="2"/>
+        </w:numPr>
+      </w:pPr>
+      <w:r>
+        <w:t>Name</w:t>
+      </w:r>
+    </w:p>
+    <w:p>
+      <w:pPr>
+        <w:pStyle w:val="ListParagraph"/>
+        <w:numPr>
+          <w:ilvl w:val="2"/>
+          <w:numId w:val="2"/>
+        </w:numPr>
+      </w:pPr>
+      <w:r>
+        <w:t>Password</w:t>
+      </w:r>
+    </w:p>
+    <w:p>
+      <w:pPr>
+        <w:pStyle w:val="ListParagraph"/>
+        <w:numPr>
+          <w:ilvl w:val="2"/>
+          <w:numId w:val="2"/>
+        </w:numPr>
+      </w:pPr>
+      <w:proofErr w:type="spellStart"/>
+      <w:r>
+        <w:t>DateOfBirth</w:t>
+      </w:r>
+      <w:proofErr w:type="spellEnd"/>
+    </w:p>
+    <w:p>
+      <w:pPr>
+        <w:pStyle w:val="ListParagraph"/>
+        <w:numPr>
+          <w:ilvl w:val="2"/>
+          <w:numId w:val="2"/>
+        </w:numPr>
+        <w:rPr>
+          <w:highlight w:val="yellow"/>
+        </w:rPr>
+      </w:pPr>
+      <w:r>
+        <w:t>(</w:t>
+      </w:r>
+      <w:r>
+        <w:rPr>
+          <w:highlight w:val="yellow"/>
+        </w:rPr>
+        <w:t xml:space="preserve">no more admin thing,) -&gt; any </w:t>
+      </w:r>
+      <w:proofErr w:type="spellStart"/>
+      <w:r>
+        <w:rPr>
+          <w:highlight w:val="yellow"/>
+        </w:rPr>
+        <w:t>isAdmin</w:t>
+      </w:r>
+      <w:proofErr w:type="spellEnd"/>
+      <w:r>
+        <w:rPr>
+          <w:highlight w:val="yellow"/>
+        </w:rPr>
+        <w:t xml:space="preserve"> checks should just be </w:t>
+      </w:r>
+      <w:proofErr w:type="spellStart"/>
+      <w:r>
+        <w:rPr>
+          <w:highlight w:val="yellow"/>
+        </w:rPr>
+        <w:t>isLoggedIn</w:t>
+      </w:r>
+      <w:proofErr w:type="spellEnd"/>
+      <w:r>
+        <w:rPr>
+          <w:highlight w:val="yellow"/>
+        </w:rPr>
+        <w:t xml:space="preserve"> checks</w:t>
+      </w:r>
+    </w:p>
+    <w:p>
+      <w:pPr>
+        <w:pStyle w:val="ListParagraph"/>
+        <w:numPr>
+          <w:ilvl w:val="2"/>
+          <w:numId w:val="2"/>
+        </w:numPr>
+      </w:pPr>
+      <w:r>
+        <w:t>Image</w:t>
+      </w:r>
+    </w:p>
+    <w:p>
+      <w:pPr>
+        <w:pStyle w:val="ListParagraph"/>
+        <w:numPr>
+          <w:ilvl w:val="2"/>
+          <w:numId w:val="2"/>
+        </w:numPr>
+        <w:rPr>
+          <w:highlight w:val="yellow"/>
+        </w:rPr>
+      </w:pPr>
+      <w:r>
+        <w:rPr>
+          <w:highlight w:val="yellow"/>
+        </w:rPr>
+        <w:t>About [for the profile page]</w:t>
+      </w:r>
+      <w:r>
+        <w:rPr>
+          <w:highlight w:val="yellow"/>
+        </w:rPr>
+        <w:t xml:space="preserve"> about </w:t>
+      </w:r>
+      <w:r>
+        <w:rPr>
+          <w:highlight w:val="yellow"/>
+        </w:rPr>
+        <w:t>200</w:t>
+      </w:r>
       <w:bookmarkStart w:id="0" w:name="_GoBack"/>
       <w:bookmarkEnd w:id="0"/>
-    </w:p>
-    <w:p>
-      <w:pPr>
-        <w:pStyle w:val="ListParagraph"/>
-        <w:numPr>
-          <w:ilvl w:val="0"/>
-          <w:numId w:val="2"/>
-        </w:numPr>
-      </w:pPr>
-      <w:r>
-        <w:t xml:space="preserve">Table: </w:t>
-      </w:r>
-      <w:proofErr w:type="spellStart"/>
-      <w:r>
-        <w:t>BirdeyArt</w:t>
-      </w:r>
-      <w:proofErr w:type="spellEnd"/>
-    </w:p>
-    <w:p>
-      <w:pPr>
-        <w:pStyle w:val="ListParagraph"/>
-        <w:numPr>
-          <w:ilvl w:val="1"/>
-          <w:numId w:val="2"/>
-        </w:numPr>
-      </w:pPr>
-      <w:r>
-        <w:t>Users</w:t>
-      </w:r>
-    </w:p>
-    <w:p>
-      <w:pPr>
-        <w:pStyle w:val="ListParagraph"/>
-        <w:numPr>
-          <w:ilvl w:val="2"/>
-          <w:numId w:val="2"/>
-        </w:numPr>
-      </w:pPr>
-      <w:r>
-        <w:t>ID</w:t>
-      </w:r>
-    </w:p>
-    <w:p>
-      <w:pPr>
-        <w:pStyle w:val="ListParagraph"/>
-        <w:numPr>
-          <w:ilvl w:val="2"/>
-          <w:numId w:val="2"/>
-        </w:numPr>
-      </w:pPr>
-      <w:r>
-        <w:t>Username</w:t>
-      </w:r>
-    </w:p>
-    <w:p>
-      <w:pPr>
-        <w:pStyle w:val="ListParagraph"/>
-        <w:numPr>
-          <w:ilvl w:val="2"/>
-          <w:numId w:val="2"/>
-        </w:numPr>
-      </w:pPr>
-      <w:r>
-        <w:t>Name</w:t>
-      </w:r>
-    </w:p>
-    <w:p>
-      <w:pPr>
-        <w:pStyle w:val="ListParagraph"/>
-        <w:numPr>
-          <w:ilvl w:val="2"/>
-          <w:numId w:val="2"/>
-        </w:numPr>
-      </w:pPr>
-      <w:r>
-        <w:t>Password</w:t>
-      </w:r>
-    </w:p>
-    <w:p>
-      <w:pPr>
-        <w:pStyle w:val="ListParagraph"/>
-        <w:numPr>
-          <w:ilvl w:val="2"/>
-          <w:numId w:val="2"/>
-        </w:numPr>
-      </w:pPr>
-      <w:proofErr w:type="spellStart"/>
-      <w:r>
-        <w:t>DateOfBirth</w:t>
-      </w:r>
-      <w:proofErr w:type="spellEnd"/>
-    </w:p>
-    <w:p>
-      <w:pPr>
-        <w:pStyle w:val="ListParagraph"/>
-        <w:numPr>
-          <w:ilvl w:val="2"/>
-          <w:numId w:val="2"/>
-        </w:numPr>
-        <w:rPr>
-          <w:highlight w:val="yellow"/>
-        </w:rPr>
-      </w:pPr>
-      <w:r>
-        <w:t>(</w:t>
-      </w:r>
-      <w:r>
-        <w:rPr>
-          <w:highlight w:val="yellow"/>
-        </w:rPr>
-        <w:t xml:space="preserve">no more admin thing,) -&gt; any </w:t>
-      </w:r>
-      <w:proofErr w:type="spellStart"/>
-      <w:r>
-        <w:rPr>
-          <w:highlight w:val="yellow"/>
-        </w:rPr>
-        <w:t>isAdmin</w:t>
-      </w:r>
-      <w:proofErr w:type="spellEnd"/>
-      <w:r>
-        <w:rPr>
-          <w:highlight w:val="yellow"/>
-        </w:rPr>
-        <w:t xml:space="preserve"> checks should just be </w:t>
-      </w:r>
-      <w:proofErr w:type="spellStart"/>
-      <w:r>
-        <w:rPr>
-          <w:highlight w:val="yellow"/>
-        </w:rPr>
-        <w:t>isLoggedIn</w:t>
-      </w:r>
-      <w:proofErr w:type="spellEnd"/>
-      <w:r>
-        <w:rPr>
-          <w:highlight w:val="yellow"/>
-        </w:rPr>
-        <w:t xml:space="preserve"> checks</w:t>
-      </w:r>
-    </w:p>
-    <w:p>
-      <w:pPr>
-        <w:pStyle w:val="ListParagraph"/>
-        <w:numPr>
-          <w:ilvl w:val="2"/>
-          <w:numId w:val="2"/>
-        </w:numPr>
-      </w:pPr>
-      <w:r>
-        <w:t>Image</w:t>
+      <w:r>
+        <w:rPr>
+          <w:highlight w:val="yellow"/>
+        </w:rPr>
+        <w:t xml:space="preserve"> characters long</w:t>
       </w:r>
     </w:p>
     <w:p>

</xml_diff>